<commit_message>
Fixed Typo Samuel Mennen Ideal Jobs
</commit_message>
<xml_diff>
--- a/Ideal Jobs/Samuel Mennen.docx
+++ b/Ideal Jobs/Samuel Mennen.docx
@@ -52,7 +52,21 @@
         <w:t xml:space="preserve">For a more detailed comparison of our ideal jobs, </w:t>
       </w:r>
       <w:r>
-        <w:t>the industry data section of the Fighting Mongoose’s homepage provides more in depth analysis using data from Burning Glass Technlogies.</w:t>
+        <w:t xml:space="preserve">the industry data section of the Fighting Mongoose’s homepage provides more </w:t>
+      </w:r>
+      <w:proofErr w:type="gramStart"/>
+      <w:r>
+        <w:t>in depth</w:t>
+      </w:r>
+      <w:proofErr w:type="gramEnd"/>
+      <w:r>
+        <w:t xml:space="preserve"> analysis using data from Burning Glass </w:t>
+      </w:r>
+      <w:r>
+        <w:t>Technologies</w:t>
+      </w:r>
+      <w:r>
+        <w:t>.</w:t>
       </w:r>
     </w:p>
     <w:p/>

</xml_diff>

<commit_message>
update Ideal Jobs Samuel Mennen
</commit_message>
<xml_diff>
--- a/Ideal Jobs/Samuel Mennen.docx
+++ b/Ideal Jobs/Samuel Mennen.docx
@@ -54,11 +54,9 @@
       <w:r>
         <w:t xml:space="preserve">the industry data section of the Fighting Mongoose’s homepage provides more </w:t>
       </w:r>
-      <w:proofErr w:type="gramStart"/>
-      <w:r>
-        <w:t>in depth</w:t>
-      </w:r>
-      <w:proofErr w:type="gramEnd"/>
+      <w:r>
+        <w:t>in-depth</w:t>
+      </w:r>
       <w:r>
         <w:t xml:space="preserve"> analysis using data from Burning Glass </w:t>
       </w:r>

</xml_diff>